<commit_message>
Nearing completion, but have some questions.
</commit_message>
<xml_diff>
--- a/Week 3 Coding Assignment.docx
+++ b/Week 3 Coding Assignment.docx
@@ -556,6 +556,32 @@
         </w:rPr>
         <w:t xml:space="preserve"> </w:t>
       </w:r>
+      <w:r>
+        <w:rPr>
+          <w:b/>
+          <w:bCs/>
+          <w:szCs w:val="24"/>
+        </w:rPr>
+        <w:t xml:space="preserve">Use </w:t>
+      </w:r>
+      <w:proofErr w:type="spellStart"/>
+      <w:proofErr w:type="gramStart"/>
+      <w:r>
+        <w:rPr>
+          <w:b/>
+          <w:bCs/>
+        </w:rPr>
+        <w:t>array.length</w:t>
+      </w:r>
+      <w:proofErr w:type="spellEnd"/>
+      <w:proofErr w:type="gramEnd"/>
+      <w:r>
+        <w:rPr>
+          <w:b/>
+          <w:bCs/>
+        </w:rPr>
+        <w:t xml:space="preserve"> - 1</w:t>
+      </w:r>
     </w:p>
     <w:p>
       <w:pPr>
@@ -589,23 +615,13 @@
         </w:rPr>
         <w:t xml:space="preserve">Use </w:t>
       </w:r>
-      <w:proofErr w:type="gramStart"/>
       <w:r>
         <w:rPr>
           <w:b/>
           <w:bCs/>
           <w:szCs w:val="24"/>
         </w:rPr>
-        <w:t>names[</w:t>
-      </w:r>
-      <w:proofErr w:type="gramEnd"/>
-      <w:r>
-        <w:rPr>
-          <w:b/>
-          <w:bCs/>
-          <w:szCs w:val="24"/>
-        </w:rPr>
-        <w:t>0]</w:t>
+        <w:t>0 as the index in the array.</w:t>
       </w:r>
     </w:p>
     <w:p>
@@ -1030,6 +1046,9 @@
     </w:p>
     <w:p>
       <w:pPr>
+        <w:tabs>
+          <w:tab w:val="left" w:pos="3795"/>
+        </w:tabs>
         <w:rPr>
           <w:b/>
           <w:szCs w:val="24"/>
@@ -1042,14 +1061,46 @@
         </w:rPr>
         <w:t>URL to GitHub Repository:</w:t>
       </w:r>
+      <w:r>
+        <w:rPr>
+          <w:b/>
+          <w:szCs w:val="24"/>
+        </w:rPr>
+        <w:t xml:space="preserve"> </w:t>
+      </w:r>
+      <w:hyperlink r:id="rId7" w:history="1">
+        <w:r>
+          <w:rPr>
+            <w:rStyle w:val="Hyperlink"/>
+            <w:bCs/>
+            <w:szCs w:val="24"/>
+          </w:rPr>
+          <w:t>https://github.com/jamesaiello42/Intro-to-Java-Week-3-Coding-Assignment</w:t>
+        </w:r>
+      </w:hyperlink>
+      <w:r>
+        <w:rPr>
+          <w:bCs/>
+          <w:szCs w:val="24"/>
+        </w:rPr>
+        <w:t xml:space="preserve"> </w:t>
+      </w:r>
+      <w:r>
+        <w:rPr>
+          <w:b/>
+          <w:szCs w:val="24"/>
+        </w:rPr>
+        <w:tab/>
+        <w:t xml:space="preserve"> </w:t>
+      </w:r>
     </w:p>
     <w:sectPr>
-      <w:headerReference w:type="even" r:id="rId7"/>
-      <w:headerReference w:type="default" r:id="rId8"/>
-      <w:footerReference w:type="even" r:id="rId9"/>
-      <w:footerReference w:type="default" r:id="rId10"/>
-      <w:headerReference w:type="first" r:id="rId11"/>
-      <w:footerReference w:type="first" r:id="rId12"/>
+      <w:headerReference w:type="even" r:id="rId8"/>
+      <w:headerReference w:type="default" r:id="rId9"/>
+      <w:footerReference w:type="even" r:id="rId10"/>
+      <w:footerReference w:type="default" r:id="rId11"/>
+      <w:headerReference w:type="first" r:id="rId12"/>
+      <w:footerReference w:type="first" r:id="rId13"/>
       <w:pgSz w:w="12240" w:h="15840"/>
       <w:pgMar w:top="1440" w:right="1440" w:bottom="1440" w:left="1440" w:header="720" w:footer="720" w:gutter="0"/>
       <w:cols w:space="720"/>
@@ -2212,6 +2263,29 @@
       <w:contextualSpacing/>
     </w:pPr>
   </w:style>
+  <w:style w:type="character" w:styleId="Hyperlink">
+    <w:name w:val="Hyperlink"/>
+    <w:basedOn w:val="DefaultParagraphFont"/>
+    <w:uiPriority w:val="99"/>
+    <w:unhideWhenUsed/>
+    <w:rsid w:val="00425CA8"/>
+    <w:rPr>
+      <w:color w:val="0563C1" w:themeColor="hyperlink"/>
+      <w:u w:val="single"/>
+    </w:rPr>
+  </w:style>
+  <w:style w:type="character" w:styleId="UnresolvedMention">
+    <w:name w:val="Unresolved Mention"/>
+    <w:basedOn w:val="DefaultParagraphFont"/>
+    <w:uiPriority w:val="99"/>
+    <w:semiHidden/>
+    <w:unhideWhenUsed/>
+    <w:rsid w:val="00425CA8"/>
+    <w:rPr>
+      <w:color w:val="605E5C"/>
+      <w:shd w:val="clear" w:color="auto" w:fill="E1DFDD"/>
+    </w:rPr>
+  </w:style>
 </w:styles>
 </file>
 

</xml_diff>

<commit_message>
This should be the final push
</commit_message>
<xml_diff>
--- a/Week 3 Coding Assignment.docx
+++ b/Week 3 Coding Assignment.docx
@@ -1020,6 +1020,213 @@
           <w:szCs w:val="24"/>
         </w:rPr>
       </w:pPr>
+      <w:r>
+        <w:rPr>
+          <w:b/>
+          <w:szCs w:val="24"/>
+        </w:rPr>
+        <w:lastRenderedPageBreak/>
+        <w:drawing>
+          <wp:inline distT="0" distB="0" distL="0" distR="0" wp14:anchorId="4627BE49" wp14:editId="56478227">
+            <wp:extent cx="5943600" cy="6795135"/>
+            <wp:effectExtent l="0" t="0" r="0" b="5715"/>
+            <wp:docPr id="1" name="Picture 1"/>
+            <wp:cNvGraphicFramePr>
+              <a:graphicFrameLocks xmlns:a="http://schemas.openxmlformats.org/drawingml/2006/main" noChangeAspect="1"/>
+            </wp:cNvGraphicFramePr>
+            <a:graphic xmlns:a="http://schemas.openxmlformats.org/drawingml/2006/main">
+              <a:graphicData uri="http://schemas.openxmlformats.org/drawingml/2006/picture">
+                <pic:pic xmlns:pic="http://schemas.openxmlformats.org/drawingml/2006/picture">
+                  <pic:nvPicPr>
+                    <pic:cNvPr id="1" name=""/>
+                    <pic:cNvPicPr/>
+                  </pic:nvPicPr>
+                  <pic:blipFill>
+                    <a:blip r:embed="rId7"/>
+                    <a:stretch>
+                      <a:fillRect/>
+                    </a:stretch>
+                  </pic:blipFill>
+                  <pic:spPr>
+                    <a:xfrm>
+                      <a:off x="0" y="0"/>
+                      <a:ext cx="5943600" cy="6795135"/>
+                    </a:xfrm>
+                    <a:prstGeom prst="rect">
+                      <a:avLst/>
+                    </a:prstGeom>
+                  </pic:spPr>
+                </pic:pic>
+              </a:graphicData>
+            </a:graphic>
+          </wp:inline>
+        </w:drawing>
+      </w:r>
+    </w:p>
+    <w:p>
+      <w:pPr>
+        <w:rPr>
+          <w:b/>
+          <w:szCs w:val="24"/>
+        </w:rPr>
+      </w:pPr>
+    </w:p>
+    <w:p>
+      <w:pPr>
+        <w:rPr>
+          <w:b/>
+          <w:szCs w:val="24"/>
+        </w:rPr>
+      </w:pPr>
+      <w:r>
+        <w:rPr>
+          <w:b/>
+          <w:szCs w:val="24"/>
+        </w:rPr>
+        <w:lastRenderedPageBreak/>
+        <w:drawing>
+          <wp:inline distT="0" distB="0" distL="0" distR="0" wp14:anchorId="107ADC7A" wp14:editId="3B61159C">
+            <wp:extent cx="5943600" cy="5679440"/>
+            <wp:effectExtent l="0" t="0" r="0" b="0"/>
+            <wp:docPr id="2" name="Picture 2"/>
+            <wp:cNvGraphicFramePr>
+              <a:graphicFrameLocks xmlns:a="http://schemas.openxmlformats.org/drawingml/2006/main" noChangeAspect="1"/>
+            </wp:cNvGraphicFramePr>
+            <a:graphic xmlns:a="http://schemas.openxmlformats.org/drawingml/2006/main">
+              <a:graphicData uri="http://schemas.openxmlformats.org/drawingml/2006/picture">
+                <pic:pic xmlns:pic="http://schemas.openxmlformats.org/drawingml/2006/picture">
+                  <pic:nvPicPr>
+                    <pic:cNvPr id="1" name=""/>
+                    <pic:cNvPicPr/>
+                  </pic:nvPicPr>
+                  <pic:blipFill>
+                    <a:blip r:embed="rId8"/>
+                    <a:stretch>
+                      <a:fillRect/>
+                    </a:stretch>
+                  </pic:blipFill>
+                  <pic:spPr>
+                    <a:xfrm>
+                      <a:off x="0" y="0"/>
+                      <a:ext cx="5943600" cy="5679440"/>
+                    </a:xfrm>
+                    <a:prstGeom prst="rect">
+                      <a:avLst/>
+                    </a:prstGeom>
+                  </pic:spPr>
+                </pic:pic>
+              </a:graphicData>
+            </a:graphic>
+          </wp:inline>
+        </w:drawing>
+      </w:r>
+    </w:p>
+    <w:p>
+      <w:pPr>
+        <w:rPr>
+          <w:b/>
+          <w:szCs w:val="24"/>
+        </w:rPr>
+      </w:pPr>
+      <w:r>
+        <w:rPr>
+          <w:b/>
+          <w:szCs w:val="24"/>
+        </w:rPr>
+        <w:lastRenderedPageBreak/>
+        <w:drawing>
+          <wp:inline distT="0" distB="0" distL="0" distR="0" wp14:anchorId="46DC793A" wp14:editId="4E4F4C04">
+            <wp:extent cx="5943600" cy="6336665"/>
+            <wp:effectExtent l="0" t="0" r="0" b="6985"/>
+            <wp:docPr id="3" name="Picture 3"/>
+            <wp:cNvGraphicFramePr>
+              <a:graphicFrameLocks xmlns:a="http://schemas.openxmlformats.org/drawingml/2006/main" noChangeAspect="1"/>
+            </wp:cNvGraphicFramePr>
+            <a:graphic xmlns:a="http://schemas.openxmlformats.org/drawingml/2006/main">
+              <a:graphicData uri="http://schemas.openxmlformats.org/drawingml/2006/picture">
+                <pic:pic xmlns:pic="http://schemas.openxmlformats.org/drawingml/2006/picture">
+                  <pic:nvPicPr>
+                    <pic:cNvPr id="1" name=""/>
+                    <pic:cNvPicPr/>
+                  </pic:nvPicPr>
+                  <pic:blipFill>
+                    <a:blip r:embed="rId9"/>
+                    <a:stretch>
+                      <a:fillRect/>
+                    </a:stretch>
+                  </pic:blipFill>
+                  <pic:spPr>
+                    <a:xfrm>
+                      <a:off x="0" y="0"/>
+                      <a:ext cx="5943600" cy="6336665"/>
+                    </a:xfrm>
+                    <a:prstGeom prst="rect">
+                      <a:avLst/>
+                    </a:prstGeom>
+                  </pic:spPr>
+                </pic:pic>
+              </a:graphicData>
+            </a:graphic>
+          </wp:inline>
+        </w:drawing>
+      </w:r>
+    </w:p>
+    <w:p>
+      <w:pPr>
+        <w:rPr>
+          <w:b/>
+          <w:szCs w:val="24"/>
+        </w:rPr>
+      </w:pPr>
+      <w:r>
+        <w:rPr>
+          <w:b/>
+          <w:szCs w:val="24"/>
+        </w:rPr>
+        <w:drawing>
+          <wp:inline distT="0" distB="0" distL="0" distR="0" wp14:anchorId="729456B3" wp14:editId="5D750A2D">
+            <wp:extent cx="5943600" cy="971550"/>
+            <wp:effectExtent l="0" t="0" r="0" b="0"/>
+            <wp:docPr id="4" name="Picture 4"/>
+            <wp:cNvGraphicFramePr>
+              <a:graphicFrameLocks xmlns:a="http://schemas.openxmlformats.org/drawingml/2006/main" noChangeAspect="1"/>
+            </wp:cNvGraphicFramePr>
+            <a:graphic xmlns:a="http://schemas.openxmlformats.org/drawingml/2006/main">
+              <a:graphicData uri="http://schemas.openxmlformats.org/drawingml/2006/picture">
+                <pic:pic xmlns:pic="http://schemas.openxmlformats.org/drawingml/2006/picture">
+                  <pic:nvPicPr>
+                    <pic:cNvPr id="1" name=""/>
+                    <pic:cNvPicPr/>
+                  </pic:nvPicPr>
+                  <pic:blipFill>
+                    <a:blip r:embed="rId10"/>
+                    <a:stretch>
+                      <a:fillRect/>
+                    </a:stretch>
+                  </pic:blipFill>
+                  <pic:spPr>
+                    <a:xfrm>
+                      <a:off x="0" y="0"/>
+                      <a:ext cx="5943600" cy="971550"/>
+                    </a:xfrm>
+                    <a:prstGeom prst="rect">
+                      <a:avLst/>
+                    </a:prstGeom>
+                  </pic:spPr>
+                </pic:pic>
+              </a:graphicData>
+            </a:graphic>
+          </wp:inline>
+        </w:drawing>
+      </w:r>
+    </w:p>
+    <w:p>
+      <w:pPr>
+        <w:rPr>
+          <w:b/>
+          <w:szCs w:val="24"/>
+        </w:rPr>
+      </w:pPr>
     </w:p>
     <w:p>
       <w:pPr>
@@ -1034,6 +1241,56 @@
           <w:szCs w:val="24"/>
         </w:rPr>
         <w:t>Screenshots of Running Application:</w:t>
+      </w:r>
+    </w:p>
+    <w:p>
+      <w:pPr>
+        <w:rPr>
+          <w:b/>
+          <w:szCs w:val="24"/>
+        </w:rPr>
+      </w:pPr>
+      <w:r>
+        <w:rPr>
+          <w:b/>
+          <w:szCs w:val="24"/>
+        </w:rPr>
+        <w:lastRenderedPageBreak/>
+        <w:drawing>
+          <wp:inline distT="0" distB="0" distL="0" distR="0" wp14:anchorId="13DC760A" wp14:editId="0BA91562">
+            <wp:extent cx="4173637" cy="3916358"/>
+            <wp:effectExtent l="0" t="0" r="0" b="8255"/>
+            <wp:docPr id="5" name="Picture 5"/>
+            <wp:cNvGraphicFramePr>
+              <a:graphicFrameLocks xmlns:a="http://schemas.openxmlformats.org/drawingml/2006/main" noChangeAspect="1"/>
+            </wp:cNvGraphicFramePr>
+            <a:graphic xmlns:a="http://schemas.openxmlformats.org/drawingml/2006/main">
+              <a:graphicData uri="http://schemas.openxmlformats.org/drawingml/2006/picture">
+                <pic:pic xmlns:pic="http://schemas.openxmlformats.org/drawingml/2006/picture">
+                  <pic:nvPicPr>
+                    <pic:cNvPr id="1" name=""/>
+                    <pic:cNvPicPr/>
+                  </pic:nvPicPr>
+                  <pic:blipFill>
+                    <a:blip r:embed="rId11"/>
+                    <a:stretch>
+                      <a:fillRect/>
+                    </a:stretch>
+                  </pic:blipFill>
+                  <pic:spPr>
+                    <a:xfrm>
+                      <a:off x="0" y="0"/>
+                      <a:ext cx="4173637" cy="3916358"/>
+                    </a:xfrm>
+                    <a:prstGeom prst="rect">
+                      <a:avLst/>
+                    </a:prstGeom>
+                  </pic:spPr>
+                </pic:pic>
+              </a:graphicData>
+            </a:graphic>
+          </wp:inline>
+        </w:drawing>
       </w:r>
     </w:p>
     <w:p>
@@ -1068,14 +1325,30 @@
         </w:rPr>
         <w:t xml:space="preserve"> </w:t>
       </w:r>
-      <w:hyperlink r:id="rId7" w:history="1">
+      <w:hyperlink r:id="rId12" w:history="1">
         <w:r>
           <w:rPr>
             <w:rStyle w:val="Hyperlink"/>
             <w:bCs/>
             <w:szCs w:val="24"/>
           </w:rPr>
-          <w:t>https://github.com/jamesaiello42/Intro-to-Java-Week-3-Coding-Assignment</w:t>
+          <w:t>https://gith</w:t>
+        </w:r>
+        <w:r>
+          <w:rPr>
+            <w:rStyle w:val="Hyperlink"/>
+            <w:bCs/>
+            <w:szCs w:val="24"/>
+          </w:rPr>
+          <w:t>u</w:t>
+        </w:r>
+        <w:r>
+          <w:rPr>
+            <w:rStyle w:val="Hyperlink"/>
+            <w:bCs/>
+            <w:szCs w:val="24"/>
+          </w:rPr>
+          <w:t>b.com/jamesaiello42/Intro-to-Java-Week-3-Coding-Assignment</w:t>
         </w:r>
       </w:hyperlink>
       <w:r>
@@ -1095,12 +1368,12 @@
       </w:r>
     </w:p>
     <w:sectPr>
-      <w:headerReference w:type="even" r:id="rId8"/>
-      <w:headerReference w:type="default" r:id="rId9"/>
-      <w:footerReference w:type="even" r:id="rId10"/>
-      <w:footerReference w:type="default" r:id="rId11"/>
-      <w:headerReference w:type="first" r:id="rId12"/>
-      <w:footerReference w:type="first" r:id="rId13"/>
+      <w:headerReference w:type="even" r:id="rId13"/>
+      <w:headerReference w:type="default" r:id="rId14"/>
+      <w:footerReference w:type="even" r:id="rId15"/>
+      <w:footerReference w:type="default" r:id="rId16"/>
+      <w:headerReference w:type="first" r:id="rId17"/>
+      <w:footerReference w:type="first" r:id="rId18"/>
       <w:pgSz w:w="12240" w:h="15840"/>
       <w:pgMar w:top="1440" w:right="1440" w:bottom="1440" w:left="1440" w:header="720" w:footer="720" w:gutter="0"/>
       <w:cols w:space="720"/>
@@ -2286,6 +2559,18 @@
       <w:shd w:val="clear" w:color="auto" w:fill="E1DFDD"/>
     </w:rPr>
   </w:style>
+  <w:style w:type="character" w:styleId="FollowedHyperlink">
+    <w:name w:val="FollowedHyperlink"/>
+    <w:basedOn w:val="DefaultParagraphFont"/>
+    <w:uiPriority w:val="99"/>
+    <w:semiHidden/>
+    <w:unhideWhenUsed/>
+    <w:rsid w:val="00EB6335"/>
+    <w:rPr>
+      <w:color w:val="954F72" w:themeColor="followedHyperlink"/>
+      <w:u w:val="single"/>
+    </w:rPr>
+  </w:style>
 </w:styles>
 </file>
 

</xml_diff>

<commit_message>
Fixed a few issues
</commit_message>
<xml_diff>
--- a/Week 3 Coding Assignment.docx
+++ b/Week 3 Coding Assignment.docx
@@ -414,21 +414,7 @@
         <w:rPr>
           <w:szCs w:val="24"/>
         </w:rPr>
-        <w:t xml:space="preserve">i.e. do not use </w:t>
-      </w:r>
-      <w:proofErr w:type="gramStart"/>
-      <w:r>
-        <w:rPr>
-          <w:szCs w:val="24"/>
-        </w:rPr>
-        <w:t>ages[</w:t>
-      </w:r>
-      <w:proofErr w:type="gramEnd"/>
-      <w:r>
-        <w:rPr>
-          <w:szCs w:val="24"/>
-        </w:rPr>
-        <w:t>7] in your code</w:t>
+        <w:t>i.e. do not use ages[7] in your code</w:t>
       </w:r>
       <w:r>
         <w:rPr>
@@ -564,23 +550,12 @@
         </w:rPr>
         <w:t xml:space="preserve">Use </w:t>
       </w:r>
-      <w:proofErr w:type="spellStart"/>
-      <w:proofErr w:type="gramStart"/>
       <w:r>
         <w:rPr>
           <w:b/>
           <w:bCs/>
         </w:rPr>
-        <w:t>array.length</w:t>
-      </w:r>
-      <w:proofErr w:type="spellEnd"/>
-      <w:proofErr w:type="gramEnd"/>
-      <w:r>
-        <w:rPr>
-          <w:b/>
-          <w:bCs/>
-        </w:rPr>
-        <w:t xml:space="preserve"> - 1</w:t>
+        <w:t>array.length - 1</w:t>
       </w:r>
     </w:p>
     <w:p>
@@ -639,35 +614,7 @@
         <w:rPr>
           <w:szCs w:val="24"/>
         </w:rPr>
-        <w:t xml:space="preserve">Create a new array of int called </w:t>
-      </w:r>
-      <w:proofErr w:type="spellStart"/>
-      <w:r>
-        <w:rPr>
-          <w:szCs w:val="24"/>
-        </w:rPr>
-        <w:t>nameLengths</w:t>
-      </w:r>
-      <w:proofErr w:type="spellEnd"/>
-      <w:r>
-        <w:rPr>
-          <w:szCs w:val="24"/>
-        </w:rPr>
-        <w:t xml:space="preserve">. Write a loop to iterate over the previously created names array and add the length of each name to the </w:t>
-      </w:r>
-      <w:proofErr w:type="spellStart"/>
-      <w:r>
-        <w:rPr>
-          <w:szCs w:val="24"/>
-        </w:rPr>
-        <w:t>nameLengths</w:t>
-      </w:r>
-      <w:proofErr w:type="spellEnd"/>
-      <w:r>
-        <w:rPr>
-          <w:szCs w:val="24"/>
-        </w:rPr>
-        <w:t xml:space="preserve"> array.</w:t>
+        <w:t>Create a new array of int called nameLengths. Write a loop to iterate over the previously created names array and add the length of each name to the nameLengths array.</w:t>
       </w:r>
     </w:p>
     <w:p>
@@ -685,21 +632,7 @@
         <w:rPr>
           <w:szCs w:val="24"/>
         </w:rPr>
-        <w:t xml:space="preserve">Write a loop to iterate over the </w:t>
-      </w:r>
-      <w:proofErr w:type="spellStart"/>
-      <w:r>
-        <w:rPr>
-          <w:szCs w:val="24"/>
-        </w:rPr>
-        <w:t>nameLengths</w:t>
-      </w:r>
-      <w:proofErr w:type="spellEnd"/>
-      <w:r>
-        <w:rPr>
-          <w:szCs w:val="24"/>
-        </w:rPr>
-        <w:t xml:space="preserve"> array and calculate the sum of all the elements in the array. Print the result to the console.</w:t>
+        <w:t>Write a loop to iterate over the nameLengths array and calculate the sum of all the elements in the array. Print the result to the console.</w:t>
       </w:r>
     </w:p>
     <w:p>
@@ -747,35 +680,7 @@
         <w:rPr>
           <w:szCs w:val="24"/>
         </w:rPr>
-        <w:t>word concatenated to itself n number of times. (</w:t>
-      </w:r>
-      <w:proofErr w:type="gramStart"/>
-      <w:r>
-        <w:rPr>
-          <w:szCs w:val="24"/>
-        </w:rPr>
-        <w:t>i.e.</w:t>
-      </w:r>
-      <w:proofErr w:type="gramEnd"/>
-      <w:r>
-        <w:rPr>
-          <w:szCs w:val="24"/>
-        </w:rPr>
-        <w:t xml:space="preserve"> if I pass in “Hello” and 3, I would expect the method to return “</w:t>
-      </w:r>
-      <w:proofErr w:type="spellStart"/>
-      <w:r>
-        <w:rPr>
-          <w:szCs w:val="24"/>
-        </w:rPr>
-        <w:t>HelloHelloHello</w:t>
-      </w:r>
-      <w:proofErr w:type="spellEnd"/>
-      <w:r>
-        <w:rPr>
-          <w:szCs w:val="24"/>
-        </w:rPr>
-        <w:t>”).</w:t>
+        <w:t>word concatenated to itself n number of times. (i.e. if I pass in “Hello” and 3, I would expect the method to return “HelloHelloHello”).</w:t>
       </w:r>
     </w:p>
     <w:p>
@@ -793,35 +698,7 @@
         <w:rPr>
           <w:szCs w:val="24"/>
         </w:rPr>
-        <w:t xml:space="preserve">Write a method that takes two Strings, </w:t>
-      </w:r>
-      <w:proofErr w:type="spellStart"/>
-      <w:r>
-        <w:rPr>
-          <w:szCs w:val="24"/>
-        </w:rPr>
-        <w:t>firstName</w:t>
-      </w:r>
-      <w:proofErr w:type="spellEnd"/>
-      <w:r>
-        <w:rPr>
-          <w:szCs w:val="24"/>
-        </w:rPr>
-        <w:t xml:space="preserve"> and </w:t>
-      </w:r>
-      <w:proofErr w:type="spellStart"/>
-      <w:r>
-        <w:rPr>
-          <w:szCs w:val="24"/>
-        </w:rPr>
-        <w:t>lastName</w:t>
-      </w:r>
-      <w:proofErr w:type="spellEnd"/>
-      <w:r>
-        <w:rPr>
-          <w:szCs w:val="24"/>
-        </w:rPr>
-        <w:t>, and returns a full name (the full name should be the first and the last name as a String separated by a space).</w:t>
+        <w:t>Write a method that takes two Strings, firstName and lastName, and returns a full name (the full name should be the first and the last name as a String separated by a space).</w:t>
       </w:r>
     </w:p>
     <w:p>
@@ -839,21 +716,7 @@
         <w:rPr>
           <w:szCs w:val="24"/>
         </w:rPr>
-        <w:t xml:space="preserve">Write a method that takes an array of int and returns true if the sum of all the </w:t>
-      </w:r>
-      <w:proofErr w:type="spellStart"/>
-      <w:r>
-        <w:rPr>
-          <w:szCs w:val="24"/>
-        </w:rPr>
-        <w:t>ints</w:t>
-      </w:r>
-      <w:proofErr w:type="spellEnd"/>
-      <w:r>
-        <w:rPr>
-          <w:szCs w:val="24"/>
-        </w:rPr>
-        <w:t xml:space="preserve"> in the array is greater than 100.</w:t>
+        <w:t>Write a method that takes an array of int and returns true if the sum of all the ints in the array is greater than 100.</w:t>
       </w:r>
     </w:p>
     <w:p>
@@ -907,77 +770,7 @@
         <w:rPr>
           <w:szCs w:val="24"/>
         </w:rPr>
-        <w:t xml:space="preserve">Write a method called </w:t>
-      </w:r>
-      <w:proofErr w:type="spellStart"/>
-      <w:r>
-        <w:rPr>
-          <w:szCs w:val="24"/>
-        </w:rPr>
-        <w:t>willBuyDrink</w:t>
-      </w:r>
-      <w:proofErr w:type="spellEnd"/>
-      <w:r>
-        <w:rPr>
-          <w:szCs w:val="24"/>
-        </w:rPr>
-        <w:t xml:space="preserve"> that takes a </w:t>
-      </w:r>
-      <w:proofErr w:type="spellStart"/>
-      <w:r>
-        <w:rPr>
-          <w:szCs w:val="24"/>
-        </w:rPr>
-        <w:t>boolean</w:t>
-      </w:r>
-      <w:proofErr w:type="spellEnd"/>
-      <w:r>
-        <w:rPr>
-          <w:szCs w:val="24"/>
-        </w:rPr>
-        <w:t xml:space="preserve"> </w:t>
-      </w:r>
-      <w:proofErr w:type="spellStart"/>
-      <w:r>
-        <w:rPr>
-          <w:szCs w:val="24"/>
-        </w:rPr>
-        <w:t>isHotOutside</w:t>
-      </w:r>
-      <w:proofErr w:type="spellEnd"/>
-      <w:r>
-        <w:rPr>
-          <w:szCs w:val="24"/>
-        </w:rPr>
-        <w:t xml:space="preserve">, and a double </w:t>
-      </w:r>
-      <w:proofErr w:type="spellStart"/>
-      <w:r>
-        <w:rPr>
-          <w:szCs w:val="24"/>
-        </w:rPr>
-        <w:t>moneyInPocket</w:t>
-      </w:r>
-      <w:proofErr w:type="spellEnd"/>
-      <w:r>
-        <w:rPr>
-          <w:szCs w:val="24"/>
-        </w:rPr>
-        <w:t xml:space="preserve">, and returns true if it is hot outside and if </w:t>
-      </w:r>
-      <w:proofErr w:type="spellStart"/>
-      <w:r>
-        <w:rPr>
-          <w:szCs w:val="24"/>
-        </w:rPr>
-        <w:t>moneyInPocket</w:t>
-      </w:r>
-      <w:proofErr w:type="spellEnd"/>
-      <w:r>
-        <w:rPr>
-          <w:szCs w:val="24"/>
-        </w:rPr>
-        <w:t xml:space="preserve"> is greater than 10.50.</w:t>
+        <w:t>Write a method called willBuyDrink that takes a boolean isHotOutside, and a double moneyInPocket, and returns true if it is hot outside and if moneyInPocket is greater than 10.50.</w:t>
       </w:r>
     </w:p>
     <w:p>
@@ -1027,9 +820,9 @@
         </w:rPr>
         <w:lastRenderedPageBreak/>
         <w:drawing>
-          <wp:inline distT="0" distB="0" distL="0" distR="0" wp14:anchorId="4627BE49" wp14:editId="56478227">
-            <wp:extent cx="5943600" cy="6795135"/>
-            <wp:effectExtent l="0" t="0" r="0" b="5715"/>
+          <wp:inline distT="0" distB="0" distL="0" distR="0" wp14:anchorId="7A47AFAC" wp14:editId="79D8643B">
+            <wp:extent cx="5943600" cy="6891020"/>
+            <wp:effectExtent l="0" t="0" r="0" b="5080"/>
             <wp:docPr id="1" name="Picture 1"/>
             <wp:cNvGraphicFramePr>
               <a:graphicFrameLocks xmlns:a="http://schemas.openxmlformats.org/drawingml/2006/main" noChangeAspect="1"/>
@@ -1050,7 +843,7 @@
                   <pic:spPr>
                     <a:xfrm>
                       <a:off x="0" y="0"/>
-                      <a:ext cx="5943600" cy="6795135"/>
+                      <a:ext cx="5943600" cy="6891020"/>
                     </a:xfrm>
                     <a:prstGeom prst="rect">
                       <a:avLst/>
@@ -1070,25 +863,18 @@
           <w:szCs w:val="24"/>
         </w:rPr>
       </w:pPr>
-    </w:p>
-    <w:p>
-      <w:pPr>
+      <w:r>
         <w:rPr>
           <w:b/>
-          <w:szCs w:val="24"/>
-        </w:rPr>
-      </w:pPr>
-      <w:r>
-        <w:rPr>
-          <w:b/>
+          <w:noProof/>
           <w:szCs w:val="24"/>
         </w:rPr>
         <w:lastRenderedPageBreak/>
         <w:drawing>
-          <wp:inline distT="0" distB="0" distL="0" distR="0" wp14:anchorId="107ADC7A" wp14:editId="3B61159C">
-            <wp:extent cx="5943600" cy="5679440"/>
-            <wp:effectExtent l="0" t="0" r="0" b="0"/>
-            <wp:docPr id="2" name="Picture 2"/>
+          <wp:inline distT="0" distB="0" distL="0" distR="0" wp14:anchorId="0799CB53" wp14:editId="31156650">
+            <wp:extent cx="6727190" cy="6812915"/>
+            <wp:effectExtent l="0" t="0" r="0" b="6985"/>
+            <wp:docPr id="6" name="Picture 6"/>
             <wp:cNvGraphicFramePr>
               <a:graphicFrameLocks xmlns:a="http://schemas.openxmlformats.org/drawingml/2006/main" noChangeAspect="1"/>
             </wp:cNvGraphicFramePr>
@@ -1096,23 +882,33 @@
               <a:graphicData uri="http://schemas.openxmlformats.org/drawingml/2006/picture">
                 <pic:pic xmlns:pic="http://schemas.openxmlformats.org/drawingml/2006/picture">
                   <pic:nvPicPr>
-                    <pic:cNvPr id="1" name=""/>
-                    <pic:cNvPicPr/>
+                    <pic:cNvPr id="0" name="Picture 2"/>
+                    <pic:cNvPicPr>
+                      <a:picLocks noChangeAspect="1" noChangeArrowheads="1"/>
+                    </pic:cNvPicPr>
                   </pic:nvPicPr>
                   <pic:blipFill>
-                    <a:blip r:embed="rId8"/>
+                    <a:blip r:embed="rId8">
+                      <a:extLst>
+                        <a:ext uri="{28A0092B-C50C-407E-A947-70E740481C1C}">
+                          <a14:useLocalDpi xmlns:a14="http://schemas.microsoft.com/office/drawing/2010/main" val="0"/>
+                        </a:ext>
+                      </a:extLst>
+                    </a:blip>
+                    <a:srcRect/>
                     <a:stretch>
                       <a:fillRect/>
                     </a:stretch>
                   </pic:blipFill>
-                  <pic:spPr>
+                  <pic:spPr bwMode="auto">
                     <a:xfrm>
                       <a:off x="0" y="0"/>
-                      <a:ext cx="5943600" cy="5679440"/>
+                      <a:ext cx="6727190" cy="6812915"/>
                     </a:xfrm>
                     <a:prstGeom prst="rect">
                       <a:avLst/>
                     </a:prstGeom>
+                    <a:noFill/>
                   </pic:spPr>
                 </pic:pic>
               </a:graphicData>
@@ -1131,14 +927,15 @@
       <w:r>
         <w:rPr>
           <w:b/>
+          <w:noProof/>
           <w:szCs w:val="24"/>
         </w:rPr>
         <w:lastRenderedPageBreak/>
         <w:drawing>
-          <wp:inline distT="0" distB="0" distL="0" distR="0" wp14:anchorId="46DC793A" wp14:editId="4E4F4C04">
-            <wp:extent cx="5943600" cy="6336665"/>
-            <wp:effectExtent l="0" t="0" r="0" b="6985"/>
-            <wp:docPr id="3" name="Picture 3"/>
+          <wp:inline distT="0" distB="0" distL="0" distR="0" wp14:anchorId="48BC9B60" wp14:editId="0D5B00D4">
+            <wp:extent cx="8833485" cy="8518525"/>
+            <wp:effectExtent l="0" t="0" r="5715" b="0"/>
+            <wp:docPr id="8" name="Picture 8"/>
             <wp:cNvGraphicFramePr>
               <a:graphicFrameLocks xmlns:a="http://schemas.openxmlformats.org/drawingml/2006/main" noChangeAspect="1"/>
             </wp:cNvGraphicFramePr>
@@ -1146,23 +943,33 @@
               <a:graphicData uri="http://schemas.openxmlformats.org/drawingml/2006/picture">
                 <pic:pic xmlns:pic="http://schemas.openxmlformats.org/drawingml/2006/picture">
                   <pic:nvPicPr>
-                    <pic:cNvPr id="1" name=""/>
-                    <pic:cNvPicPr/>
+                    <pic:cNvPr id="0" name="Picture 4"/>
+                    <pic:cNvPicPr>
+                      <a:picLocks noChangeAspect="1" noChangeArrowheads="1"/>
+                    </pic:cNvPicPr>
                   </pic:nvPicPr>
                   <pic:blipFill>
-                    <a:blip r:embed="rId9"/>
+                    <a:blip r:embed="rId9">
+                      <a:extLst>
+                        <a:ext uri="{28A0092B-C50C-407E-A947-70E740481C1C}">
+                          <a14:useLocalDpi xmlns:a14="http://schemas.microsoft.com/office/drawing/2010/main" val="0"/>
+                        </a:ext>
+                      </a:extLst>
+                    </a:blip>
+                    <a:srcRect/>
                     <a:stretch>
                       <a:fillRect/>
                     </a:stretch>
                   </pic:blipFill>
-                  <pic:spPr>
+                  <pic:spPr bwMode="auto">
                     <a:xfrm>
                       <a:off x="0" y="0"/>
-                      <a:ext cx="5943600" cy="6336665"/>
+                      <a:ext cx="8833485" cy="8518525"/>
                     </a:xfrm>
                     <a:prstGeom prst="rect">
                       <a:avLst/>
                     </a:prstGeom>
+                    <a:noFill/>
                   </pic:spPr>
                 </pic:pic>
               </a:graphicData>
@@ -1170,24 +977,33 @@
           </wp:inline>
         </w:drawing>
       </w:r>
-    </w:p>
-    <w:p>
-      <w:pPr>
+      <w:r>
         <w:rPr>
           <w:b/>
           <w:szCs w:val="24"/>
         </w:rPr>
-      </w:pPr>
-      <w:r>
+        <w:lastRenderedPageBreak/>
+        <w:t>Screenshots of Running Application:</w:t>
+      </w:r>
+    </w:p>
+    <w:p>
+      <w:pPr>
         <w:rPr>
           <w:b/>
           <w:szCs w:val="24"/>
         </w:rPr>
+      </w:pPr>
+      <w:r>
+        <w:rPr>
+          <w:b/>
+          <w:noProof/>
+          <w:szCs w:val="24"/>
+        </w:rPr>
         <w:drawing>
-          <wp:inline distT="0" distB="0" distL="0" distR="0" wp14:anchorId="729456B3" wp14:editId="5D750A2D">
-            <wp:extent cx="5943600" cy="971550"/>
+          <wp:inline distT="0" distB="0" distL="0" distR="0" wp14:anchorId="67930721" wp14:editId="67D8F13B">
+            <wp:extent cx="4935855" cy="3887470"/>
             <wp:effectExtent l="0" t="0" r="0" b="0"/>
-            <wp:docPr id="4" name="Picture 4"/>
+            <wp:docPr id="9" name="Picture 9"/>
             <wp:cNvGraphicFramePr>
               <a:graphicFrameLocks xmlns:a="http://schemas.openxmlformats.org/drawingml/2006/main" noChangeAspect="1"/>
             </wp:cNvGraphicFramePr>
@@ -1195,23 +1011,33 @@
               <a:graphicData uri="http://schemas.openxmlformats.org/drawingml/2006/picture">
                 <pic:pic xmlns:pic="http://schemas.openxmlformats.org/drawingml/2006/picture">
                   <pic:nvPicPr>
-                    <pic:cNvPr id="1" name=""/>
-                    <pic:cNvPicPr/>
+                    <pic:cNvPr id="0" name="Picture 5"/>
+                    <pic:cNvPicPr>
+                      <a:picLocks noChangeAspect="1" noChangeArrowheads="1"/>
+                    </pic:cNvPicPr>
                   </pic:nvPicPr>
                   <pic:blipFill>
-                    <a:blip r:embed="rId10"/>
+                    <a:blip r:embed="rId10">
+                      <a:extLst>
+                        <a:ext uri="{28A0092B-C50C-407E-A947-70E740481C1C}">
+                          <a14:useLocalDpi xmlns:a14="http://schemas.microsoft.com/office/drawing/2010/main" val="0"/>
+                        </a:ext>
+                      </a:extLst>
+                    </a:blip>
+                    <a:srcRect/>
                     <a:stretch>
                       <a:fillRect/>
                     </a:stretch>
                   </pic:blipFill>
-                  <pic:spPr>
+                  <pic:spPr bwMode="auto">
                     <a:xfrm>
                       <a:off x="0" y="0"/>
-                      <a:ext cx="5943600" cy="971550"/>
+                      <a:ext cx="4935855" cy="3887470"/>
                     </a:xfrm>
                     <a:prstGeom prst="rect">
                       <a:avLst/>
                     </a:prstGeom>
+                    <a:noFill/>
                   </pic:spPr>
                 </pic:pic>
               </a:graphicData>
@@ -1230,79 +1056,6 @@
     </w:p>
     <w:p>
       <w:pPr>
-        <w:rPr>
-          <w:b/>
-          <w:szCs w:val="24"/>
-        </w:rPr>
-      </w:pPr>
-      <w:r>
-        <w:rPr>
-          <w:b/>
-          <w:szCs w:val="24"/>
-        </w:rPr>
-        <w:t>Screenshots of Running Application:</w:t>
-      </w:r>
-    </w:p>
-    <w:p>
-      <w:pPr>
-        <w:rPr>
-          <w:b/>
-          <w:szCs w:val="24"/>
-        </w:rPr>
-      </w:pPr>
-      <w:r>
-        <w:rPr>
-          <w:b/>
-          <w:szCs w:val="24"/>
-        </w:rPr>
-        <w:lastRenderedPageBreak/>
-        <w:drawing>
-          <wp:inline distT="0" distB="0" distL="0" distR="0" wp14:anchorId="13DC760A" wp14:editId="0BA91562">
-            <wp:extent cx="4173637" cy="3916358"/>
-            <wp:effectExtent l="0" t="0" r="0" b="8255"/>
-            <wp:docPr id="5" name="Picture 5"/>
-            <wp:cNvGraphicFramePr>
-              <a:graphicFrameLocks xmlns:a="http://schemas.openxmlformats.org/drawingml/2006/main" noChangeAspect="1"/>
-            </wp:cNvGraphicFramePr>
-            <a:graphic xmlns:a="http://schemas.openxmlformats.org/drawingml/2006/main">
-              <a:graphicData uri="http://schemas.openxmlformats.org/drawingml/2006/picture">
-                <pic:pic xmlns:pic="http://schemas.openxmlformats.org/drawingml/2006/picture">
-                  <pic:nvPicPr>
-                    <pic:cNvPr id="1" name=""/>
-                    <pic:cNvPicPr/>
-                  </pic:nvPicPr>
-                  <pic:blipFill>
-                    <a:blip r:embed="rId11"/>
-                    <a:stretch>
-                      <a:fillRect/>
-                    </a:stretch>
-                  </pic:blipFill>
-                  <pic:spPr>
-                    <a:xfrm>
-                      <a:off x="0" y="0"/>
-                      <a:ext cx="4173637" cy="3916358"/>
-                    </a:xfrm>
-                    <a:prstGeom prst="rect">
-                      <a:avLst/>
-                    </a:prstGeom>
-                  </pic:spPr>
-                </pic:pic>
-              </a:graphicData>
-            </a:graphic>
-          </wp:inline>
-        </w:drawing>
-      </w:r>
-    </w:p>
-    <w:p>
-      <w:pPr>
-        <w:rPr>
-          <w:b/>
-          <w:szCs w:val="24"/>
-        </w:rPr>
-      </w:pPr>
-    </w:p>
-    <w:p>
-      <w:pPr>
         <w:tabs>
           <w:tab w:val="left" w:pos="3795"/>
         </w:tabs>
@@ -1325,30 +1078,14 @@
         </w:rPr>
         <w:t xml:space="preserve"> </w:t>
       </w:r>
-      <w:hyperlink r:id="rId12" w:history="1">
+      <w:hyperlink r:id="rId11" w:history="1">
         <w:r>
           <w:rPr>
             <w:rStyle w:val="Hyperlink"/>
             <w:bCs/>
             <w:szCs w:val="24"/>
           </w:rPr>
-          <w:t>https://gith</w:t>
-        </w:r>
-        <w:r>
-          <w:rPr>
-            <w:rStyle w:val="Hyperlink"/>
-            <w:bCs/>
-            <w:szCs w:val="24"/>
-          </w:rPr>
-          <w:t>u</w:t>
-        </w:r>
-        <w:r>
-          <w:rPr>
-            <w:rStyle w:val="Hyperlink"/>
-            <w:bCs/>
-            <w:szCs w:val="24"/>
-          </w:rPr>
-          <w:t>b.com/jamesaiello42/Intro-to-Java-Week-3-Coding-Assignment</w:t>
+          <w:t>https://github.com/jamesaiello42/Intro-to-Java-Week-3-Coding-Assignment</w:t>
         </w:r>
       </w:hyperlink>
       <w:r>
@@ -1368,12 +1105,12 @@
       </w:r>
     </w:p>
     <w:sectPr>
-      <w:headerReference w:type="even" r:id="rId13"/>
-      <w:headerReference w:type="default" r:id="rId14"/>
-      <w:footerReference w:type="even" r:id="rId15"/>
-      <w:footerReference w:type="default" r:id="rId16"/>
-      <w:headerReference w:type="first" r:id="rId17"/>
-      <w:footerReference w:type="first" r:id="rId18"/>
+      <w:headerReference w:type="even" r:id="rId12"/>
+      <w:headerReference w:type="default" r:id="rId13"/>
+      <w:footerReference w:type="even" r:id="rId14"/>
+      <w:footerReference w:type="default" r:id="rId15"/>
+      <w:headerReference w:type="first" r:id="rId16"/>
+      <w:footerReference w:type="first" r:id="rId17"/>
       <w:pgSz w:w="12240" w:h="15840"/>
       <w:pgMar w:top="1440" w:right="1440" w:bottom="1440" w:left="1440" w:header="720" w:footer="720" w:gutter="0"/>
       <w:cols w:space="720"/>

</xml_diff>